<commit_message>
corrected minor error and moved rachels work to her own branch.
</commit_message>
<xml_diff>
--- a/PhilosopherProblem/CS 4385 - Concurrecy Project.docx
+++ b/PhilosopherProblem/CS 4385 - Concurrecy Project.docx
@@ -44,7 +44,37 @@
           <w:rFonts w:ascii="Arial" w:hAnsi="Arial" w:cs="Arial"/>
           <w:b/>
         </w:rPr>
-        <w:t>Authors: Jecsan Blanco and Mary (Rachel) Van Pelt</w:t>
+        <w:t xml:space="preserve">Authors: </w:t>
+      </w:r>
+      <w:proofErr w:type="spellStart"/>
+      <w:r>
+        <w:rPr>
+          <w:rFonts w:ascii="Arial" w:hAnsi="Arial" w:cs="Arial"/>
+          <w:b/>
+        </w:rPr>
+        <w:t>Jecsan</w:t>
+      </w:r>
+      <w:proofErr w:type="spellEnd"/>
+      <w:r>
+        <w:rPr>
+          <w:rFonts w:ascii="Arial" w:hAnsi="Arial" w:cs="Arial"/>
+          <w:b/>
+        </w:rPr>
+        <w:t xml:space="preserve"> Blanco and M</w:t>
+      </w:r>
+      <w:r>
+        <w:rPr>
+          <w:rFonts w:ascii="Arial" w:hAnsi="Arial" w:cs="Arial"/>
+          <w:b/>
+        </w:rPr>
+        <w:t>.</w:t>
+      </w:r>
+      <w:r>
+        <w:rPr>
+          <w:rFonts w:ascii="Arial" w:hAnsi="Arial" w:cs="Arial"/>
+          <w:b/>
+        </w:rPr>
+        <w:t xml:space="preserve"> Rachel Van Pelt</w:t>
       </w:r>
     </w:p>
     <w:p>
@@ -103,7 +133,7 @@
         <w:rPr>
           <w:rFonts w:ascii="Arial" w:hAnsi="Arial" w:cs="Arial"/>
         </w:rPr>
-        <w:t>parseable</w:t>
+        <w:t>parsable</w:t>
       </w:r>
       <w:proofErr w:type="spellEnd"/>
       <w:r>
@@ -182,8 +212,6 @@
         </w:rPr>
         <w:t>The main programs</w:t>
       </w:r>
-      <w:bookmarkStart w:id="0" w:name="_GoBack"/>
-      <w:bookmarkEnd w:id="0"/>
     </w:p>
     <w:p>
       <w:pPr>
@@ -244,7 +272,13 @@
         <w:rPr>
           <w:rFonts w:ascii="Arial" w:hAnsi="Arial" w:cs="Arial"/>
         </w:rPr>
-        <w:t xml:space="preserve"> 6.11</w:t>
+        <w:t xml:space="preserve"> 6.1</w:t>
+      </w:r>
+      <w:r>
+        <w:rPr>
+          <w:rFonts w:ascii="Arial" w:hAnsi="Arial" w:cs="Arial"/>
+        </w:rPr>
+        <w:t>2</w:t>
       </w:r>
     </w:p>
     <w:p>
@@ -323,7 +357,43 @@
         <w:rPr>
           <w:rFonts w:ascii="Arial" w:hAnsi="Arial" w:cs="Arial"/>
         </w:rPr>
-        <w:t xml:space="preserve"> depends on the number passed via command line by default the number is set to 5. </w:t>
+        <w:t xml:space="preserve"> depends on the number passed via </w:t>
+      </w:r>
+      <w:r>
+        <w:rPr>
+          <w:rFonts w:ascii="Arial" w:hAnsi="Arial" w:cs="Arial"/>
+        </w:rPr>
+        <w:t xml:space="preserve">the </w:t>
+      </w:r>
+      <w:r>
+        <w:rPr>
+          <w:rFonts w:ascii="Arial" w:hAnsi="Arial" w:cs="Arial"/>
+        </w:rPr>
+        <w:t xml:space="preserve">command line </w:t>
+      </w:r>
+      <w:r>
+        <w:rPr>
+          <w:rFonts w:ascii="Arial" w:hAnsi="Arial" w:cs="Arial"/>
+        </w:rPr>
+        <w:t>(</w:t>
+      </w:r>
+      <w:r>
+        <w:rPr>
+          <w:rFonts w:ascii="Arial" w:hAnsi="Arial" w:cs="Arial"/>
+        </w:rPr>
+        <w:t>by default the number is set to 5</w:t>
+      </w:r>
+      <w:r>
+        <w:rPr>
+          <w:rFonts w:ascii="Arial" w:hAnsi="Arial" w:cs="Arial"/>
+        </w:rPr>
+        <w:t>)</w:t>
+      </w:r>
+      <w:r>
+        <w:rPr>
+          <w:rFonts w:ascii="Arial" w:hAnsi="Arial" w:cs="Arial"/>
+        </w:rPr>
+        <w:t xml:space="preserve">. </w:t>
       </w:r>
       <w:r>
         <w:rPr>
@@ -347,15 +417,20 @@
         <w:rPr>
           <w:rFonts w:ascii="Arial" w:hAnsi="Arial" w:cs="Arial"/>
         </w:rPr>
-        <w:t xml:space="preserve"> for algorithm 6.11</w:t>
-      </w:r>
-    </w:p>
-    <w:p>
-      <w:pPr>
-        <w:rPr>
-          <w:rFonts w:ascii="Arial" w:hAnsi="Arial" w:cs="Arial"/>
-        </w:rPr>
-      </w:pPr>
+        <w:t>2</w:t>
+      </w:r>
+      <w:r>
+        <w:rPr>
+          <w:rFonts w:ascii="Arial" w:hAnsi="Arial" w:cs="Arial"/>
+        </w:rPr>
+        <w:t xml:space="preserve"> for algorithm 6.1</w:t>
+      </w:r>
+      <w:r>
+        <w:rPr>
+          <w:rFonts w:ascii="Arial" w:hAnsi="Arial" w:cs="Arial"/>
+        </w:rPr>
+        <w:t>2</w:t>
+      </w:r>
     </w:p>
     <w:p>
       <w:pPr>
@@ -453,6 +528,12 @@
         <w:rPr>
           <w:rFonts w:ascii="Arial" w:hAnsi="Arial" w:cs="Arial"/>
         </w:rPr>
+        <w:t xml:space="preserve">does </w:t>
+      </w:r>
+      <w:r>
+        <w:rPr>
+          <w:rFonts w:ascii="Arial" w:hAnsi="Arial" w:cs="Arial"/>
+        </w:rPr>
         <w:t>based on the constraints</w:t>
       </w:r>
       <w:r>
@@ -473,13 +554,61 @@
         <w:rPr>
           <w:rFonts w:ascii="Arial" w:hAnsi="Arial" w:cs="Arial"/>
         </w:rPr>
-        <w:t> Five philosophers either eat or think</w:t>
-      </w:r>
-      <w:r>
-        <w:rPr>
-          <w:rFonts w:ascii="Arial" w:hAnsi="Arial" w:cs="Arial"/>
-        </w:rPr>
-        <w:t xml:space="preserve">  - 5 by default or more and have eat and think methods.</w:t>
+        <w:t xml:space="preserve"> </w:t>
+      </w:r>
+      <w:r>
+        <w:rPr>
+          <w:rFonts w:ascii="Arial" w:hAnsi="Arial" w:cs="Arial"/>
+        </w:rPr>
+        <w:t>P</w:t>
+      </w:r>
+      <w:r>
+        <w:rPr>
+          <w:rFonts w:ascii="Arial" w:hAnsi="Arial" w:cs="Arial"/>
+        </w:rPr>
+        <w:t>hilosophers either eat or think</w:t>
+      </w:r>
+      <w:r>
+        <w:rPr>
+          <w:rFonts w:ascii="Arial" w:hAnsi="Arial" w:cs="Arial"/>
+        </w:rPr>
+        <w:t xml:space="preserve">  - 5 by default</w:t>
+      </w:r>
+      <w:r>
+        <w:rPr>
+          <w:rFonts w:ascii="Arial" w:hAnsi="Arial" w:cs="Arial"/>
+        </w:rPr>
+        <w:t>,</w:t>
+      </w:r>
+      <w:r>
+        <w:rPr>
+          <w:rFonts w:ascii="Arial" w:hAnsi="Arial" w:cs="Arial"/>
+        </w:rPr>
+        <w:t xml:space="preserve"> or more </w:t>
+      </w:r>
+      <w:r>
+        <w:rPr>
+          <w:rFonts w:ascii="Arial" w:hAnsi="Arial" w:cs="Arial"/>
+        </w:rPr>
+        <w:t xml:space="preserve">if given, </w:t>
+      </w:r>
+      <w:r>
+        <w:rPr>
+          <w:rFonts w:ascii="Arial" w:hAnsi="Arial" w:cs="Arial"/>
+        </w:rPr>
+        <w:t xml:space="preserve">and </w:t>
+      </w:r>
+      <w:r>
+        <w:rPr>
+          <w:rFonts w:ascii="Arial" w:hAnsi="Arial" w:cs="Arial"/>
+        </w:rPr>
+        <w:t>each use the</w:t>
+      </w:r>
+      <w:r>
+        <w:rPr>
+          <w:rFonts w:ascii="Arial" w:hAnsi="Arial" w:cs="Arial"/>
+        </w:rPr>
+        <w:t xml:space="preserve"> eat and think methods.</w:t>
       </w:r>
       <w:r>
         <w:rPr>
@@ -515,7 +644,7 @@
         <w:rPr>
           <w:rFonts w:ascii="Arial" w:hAnsi="Arial" w:cs="Arial"/>
         </w:rPr>
-        <w:t xml:space="preserve">  - forced to used id and id + 1 forks (left and right)</w:t>
+        <w:t xml:space="preserve">  - forced to use id and id + 1 forks (left and right)</w:t>
       </w:r>
       <w:r>
         <w:rPr>
@@ -539,7 +668,19 @@
         <w:rPr>
           <w:rFonts w:ascii="Arial" w:hAnsi="Arial" w:cs="Arial"/>
         </w:rPr>
-        <w:t xml:space="preserve">insure </w:t>
+        <w:t>insure</w:t>
+      </w:r>
+      <w:r>
+        <w:rPr>
+          <w:rFonts w:ascii="Arial" w:hAnsi="Arial" w:cs="Arial"/>
+        </w:rPr>
+        <w:t>s</w:t>
+      </w:r>
+      <w:r>
+        <w:rPr>
+          <w:rFonts w:ascii="Arial" w:hAnsi="Arial" w:cs="Arial"/>
+        </w:rPr>
+        <w:t xml:space="preserve"> </w:t>
       </w:r>
       <w:r>
         <w:rPr>
@@ -686,7 +827,13 @@
         <w:rPr>
           <w:rFonts w:ascii="Arial" w:hAnsi="Arial" w:cs="Arial"/>
         </w:rPr>
-        <w:t xml:space="preserve"> using algorithm 6.11</w:t>
+        <w:t xml:space="preserve"> using algorithm 6.1</w:t>
+      </w:r>
+      <w:r>
+        <w:rPr>
+          <w:rFonts w:ascii="Arial" w:hAnsi="Arial" w:cs="Arial"/>
+        </w:rPr>
+        <w:t>2</w:t>
       </w:r>
     </w:p>
     <w:p>
@@ -716,6 +863,12 @@
       <w:r>
         <w:rPr>
           <w:rFonts w:ascii="Arial" w:hAnsi="Arial" w:cs="Arial"/>
+        </w:rPr>
+        <w:t xml:space="preserve">in </w:t>
+      </w:r>
+      <w:r>
+        <w:rPr>
+          <w:rFonts w:ascii="Arial" w:hAnsi="Arial" w:cs="Arial"/>
           <w:b/>
         </w:rPr>
         <w:t>P</w:t>
@@ -730,6 +883,13 @@
       <w:r>
         <w:rPr>
           <w:rFonts w:ascii="Arial" w:hAnsi="Arial" w:cs="Arial"/>
+          <w:b/>
+        </w:rPr>
+        <w:t>,</w:t>
+      </w:r>
+      <w:r>
+        <w:rPr>
+          <w:rFonts w:ascii="Arial" w:hAnsi="Arial" w:cs="Arial"/>
         </w:rPr>
         <w:t xml:space="preserve"> if it is </w:t>
       </w:r>
@@ -737,7 +897,19 @@
         <w:rPr>
           <w:rFonts w:ascii="Arial" w:hAnsi="Arial" w:cs="Arial"/>
         </w:rPr>
-        <w:t>the nth</w:t>
+        <w:t xml:space="preserve">the </w:t>
+      </w:r>
+      <w:r>
+        <w:rPr>
+          <w:rFonts w:ascii="Arial" w:hAnsi="Arial" w:cs="Arial"/>
+        </w:rPr>
+        <w:t xml:space="preserve">highest </w:t>
+      </w:r>
+      <w:r>
+        <w:rPr>
+          <w:rFonts w:ascii="Arial" w:hAnsi="Arial" w:cs="Arial"/>
+        </w:rPr>
+        <w:t>id of</w:t>
       </w:r>
       <w:r>
         <w:rPr>
@@ -749,13 +921,30 @@
         <w:rPr>
           <w:rFonts w:ascii="Arial" w:hAnsi="Arial" w:cs="Arial"/>
         </w:rPr>
-        <w:t>philosopher will</w:t>
-      </w:r>
-      <w:r>
-        <w:rPr>
-          <w:rFonts w:ascii="Arial" w:hAnsi="Arial" w:cs="Arial"/>
-        </w:rPr>
-        <w:br/>
+        <w:t>philosopher</w:t>
+      </w:r>
+      <w:r>
+        <w:rPr>
+          <w:rFonts w:ascii="Arial" w:hAnsi="Arial" w:cs="Arial"/>
+        </w:rPr>
+        <w:t xml:space="preserve"> trying to eat,</w:t>
+      </w:r>
+      <w:r>
+        <w:rPr>
+          <w:rFonts w:ascii="Arial" w:hAnsi="Arial" w:cs="Arial"/>
+        </w:rPr>
+        <w:t xml:space="preserve"> </w:t>
+      </w:r>
+      <w:r>
+        <w:rPr>
+          <w:rFonts w:ascii="Arial" w:hAnsi="Arial" w:cs="Arial"/>
+        </w:rPr>
+        <w:t xml:space="preserve">they will </w:t>
+      </w:r>
+      <w:r>
+        <w:rPr>
+          <w:rFonts w:ascii="Arial" w:hAnsi="Arial" w:cs="Arial"/>
+        </w:rPr>
         <w:t xml:space="preserve">try to </w:t>
       </w:r>
       <w:r>
@@ -768,7 +957,31 @@
         <w:rPr>
           <w:rFonts w:ascii="Arial" w:hAnsi="Arial" w:cs="Arial"/>
         </w:rPr>
-        <w:t xml:space="preserve"> the left fork first instead of the right fork. Since most of the code is the </w:t>
+        <w:t xml:space="preserve"> the </w:t>
+      </w:r>
+      <w:r>
+        <w:rPr>
+          <w:rFonts w:ascii="Arial" w:hAnsi="Arial" w:cs="Arial"/>
+        </w:rPr>
+        <w:t>right</w:t>
+      </w:r>
+      <w:r>
+        <w:rPr>
+          <w:rFonts w:ascii="Arial" w:hAnsi="Arial" w:cs="Arial"/>
+        </w:rPr>
+        <w:t xml:space="preserve"> fork first instead of the </w:t>
+      </w:r>
+      <w:r>
+        <w:rPr>
+          <w:rFonts w:ascii="Arial" w:hAnsi="Arial" w:cs="Arial"/>
+        </w:rPr>
+        <w:t>left</w:t>
+      </w:r>
+      <w:r>
+        <w:rPr>
+          <w:rFonts w:ascii="Arial" w:hAnsi="Arial" w:cs="Arial"/>
+        </w:rPr>
+        <w:t xml:space="preserve"> fork. Since most of the code is the </w:t>
       </w:r>
       <w:r>
         <w:rPr>
@@ -817,18 +1030,25 @@
         <w:rPr>
           <w:rFonts w:ascii="Arial" w:hAnsi="Arial" w:cs="Arial"/>
         </w:rPr>
-        <w:t>.</w:t>
-      </w:r>
+        <w:t xml:space="preserve">. </w:t>
+      </w:r>
+    </w:p>
+    <w:p>
+      <w:pPr>
+        <w:rPr>
+          <w:rFonts w:ascii="Arial" w:hAnsi="Arial" w:cs="Arial"/>
+        </w:rPr>
+      </w:pPr>
       <w:r>
         <w:rPr>
           <w:rFonts w:ascii="Arial" w:hAnsi="Arial" w:cs="Arial"/>
           <w:noProof/>
         </w:rPr>
         <w:drawing>
-          <wp:inline distT="0" distB="0" distL="0" distR="0" wp14:anchorId="2DE76A71" wp14:editId="21EB35E9">
-            <wp:extent cx="6172200" cy="1790700"/>
-            <wp:effectExtent l="0" t="0" r="0" b="0"/>
-            <wp:docPr id="1" name="Picture 1"/>
+          <wp:inline distT="0" distB="0" distL="0" distR="0" wp14:anchorId="11137D19" wp14:editId="771109E8">
+            <wp:extent cx="6857999" cy="3009900"/>
+            <wp:effectExtent l="0" t="0" r="635" b="0"/>
+            <wp:docPr id="3" name="Picture 3"/>
             <wp:cNvGraphicFramePr>
               <a:graphicFrameLocks xmlns:a="http://schemas.openxmlformats.org/drawingml/2006/main" noChangeAspect="1"/>
             </wp:cNvGraphicFramePr>
@@ -836,23 +1056,36 @@
               <a:graphicData uri="http://schemas.openxmlformats.org/drawingml/2006/picture">
                 <pic:pic xmlns:pic="http://schemas.openxmlformats.org/drawingml/2006/picture">
                   <pic:nvPicPr>
-                    <pic:cNvPr id="1" name=""/>
-                    <pic:cNvPicPr/>
+                    <pic:cNvPr id="0" name="Picture 2"/>
+                    <pic:cNvPicPr>
+                      <a:picLocks noChangeAspect="1" noChangeArrowheads="1"/>
+                    </pic:cNvPicPr>
                   </pic:nvPicPr>
                   <pic:blipFill>
-                    <a:blip r:embed="rId8"/>
+                    <a:blip r:embed="rId8">
+                      <a:extLst>
+                        <a:ext uri="{28A0092B-C50C-407E-A947-70E740481C1C}">
+                          <a14:useLocalDpi xmlns:a14="http://schemas.microsoft.com/office/drawing/2010/main" val="0"/>
+                        </a:ext>
+                      </a:extLst>
+                    </a:blip>
+                    <a:srcRect/>
                     <a:stretch>
                       <a:fillRect/>
                     </a:stretch>
                   </pic:blipFill>
-                  <pic:spPr>
+                  <pic:spPr bwMode="auto">
                     <a:xfrm>
                       <a:off x="0" y="0"/>
-                      <a:ext cx="6292270" cy="1825535"/>
+                      <a:ext cx="6973559" cy="3060618"/>
                     </a:xfrm>
                     <a:prstGeom prst="rect">
                       <a:avLst/>
                     </a:prstGeom>
+                    <a:noFill/>
+                    <a:ln>
+                      <a:noFill/>
+                    </a:ln>
                   </pic:spPr>
                 </pic:pic>
               </a:graphicData>
@@ -860,25 +1093,20 @@
           </wp:inline>
         </w:drawing>
       </w:r>
-      <w:r>
-        <w:rPr>
-          <w:rFonts w:ascii="Arial" w:hAnsi="Arial" w:cs="Arial"/>
-        </w:rPr>
-        <w:t xml:space="preserve"> </w:t>
-      </w:r>
-    </w:p>
-    <w:p>
-      <w:pPr>
-        <w:rPr>
-          <w:rFonts w:ascii="Arial" w:hAnsi="Arial" w:cs="Arial"/>
-          <w:b/>
-        </w:rPr>
-      </w:pPr>
-      <w:r>
-        <w:rPr>
-          <w:rFonts w:ascii="Arial" w:hAnsi="Arial" w:cs="Arial"/>
-          <w:b/>
-        </w:rPr>
+    </w:p>
+    <w:p>
+      <w:pPr>
+        <w:rPr>
+          <w:rFonts w:ascii="Arial" w:hAnsi="Arial" w:cs="Arial"/>
+          <w:b/>
+        </w:rPr>
+      </w:pPr>
+      <w:r>
+        <w:rPr>
+          <w:rFonts w:ascii="Arial" w:hAnsi="Arial" w:cs="Arial"/>
+          <w:b/>
+        </w:rPr>
+        <w:lastRenderedPageBreak/>
         <w:t xml:space="preserve">The Forks </w:t>
       </w:r>
       <w:r>
@@ -956,13 +1184,13 @@
         <w:rPr>
           <w:rFonts w:ascii="Arial" w:hAnsi="Arial" w:cs="Arial"/>
         </w:rPr>
-        <w:t xml:space="preserve">synchronization </w:t>
-      </w:r>
-      <w:r>
-        <w:rPr>
-          <w:rFonts w:ascii="Arial" w:hAnsi="Arial" w:cs="Arial"/>
-        </w:rPr>
-        <w:t xml:space="preserve">  and </w:t>
+        <w:t>synchronization</w:t>
+      </w:r>
+      <w:r>
+        <w:rPr>
+          <w:rFonts w:ascii="Arial" w:hAnsi="Arial" w:cs="Arial"/>
+        </w:rPr>
+        <w:t xml:space="preserve"> and </w:t>
       </w:r>
       <w:r>
         <w:rPr>
@@ -1030,14 +1258,13 @@
         <w:rPr>
           <w:rFonts w:ascii="Arial" w:hAnsi="Arial" w:cs="Arial"/>
         </w:rPr>
-        <w:lastRenderedPageBreak/>
-        <w:t xml:space="preserve">Problems </w:t>
-      </w:r>
-      <w:r>
-        <w:rPr>
-          <w:rFonts w:ascii="Arial" w:hAnsi="Arial" w:cs="Arial"/>
-        </w:rPr>
-        <w:t>encountered</w:t>
+        <w:t>C</w:t>
+      </w:r>
+      <w:r>
+        <w:rPr>
+          <w:rFonts w:ascii="Arial" w:hAnsi="Arial" w:cs="Arial"/>
+        </w:rPr>
+        <w:t>orrectness properties</w:t>
       </w:r>
       <w:r>
         <w:rPr>
@@ -1048,75 +1275,325 @@
     </w:p>
     <w:p>
       <w:pPr>
-        <w:rPr>
-          <w:rFonts w:ascii="Arial" w:hAnsi="Arial" w:cs="Arial"/>
-        </w:rPr>
-      </w:pPr>
-    </w:p>
-    <w:p>
-      <w:pPr>
-        <w:rPr>
-          <w:rFonts w:ascii="Arial" w:hAnsi="Arial" w:cs="Arial"/>
-        </w:rPr>
-      </w:pPr>
-      <w:r>
-        <w:rPr>
-          <w:rFonts w:ascii="Arial" w:hAnsi="Arial" w:cs="Arial"/>
-        </w:rPr>
-        <w:t>C</w:t>
-      </w:r>
-      <w:r>
-        <w:rPr>
-          <w:rFonts w:ascii="Arial" w:hAnsi="Arial" w:cs="Arial"/>
-        </w:rPr>
-        <w:t>orrectness properties</w:t>
-      </w:r>
-      <w:r>
-        <w:rPr>
-          <w:rFonts w:ascii="Arial" w:hAnsi="Arial" w:cs="Arial"/>
-        </w:rPr>
-        <w:t>:</w:t>
-      </w:r>
-    </w:p>
-    <w:p>
-      <w:pPr>
-        <w:rPr>
-          <w:rFonts w:ascii="Arial" w:hAnsi="Arial" w:cs="Arial"/>
-        </w:rPr>
-      </w:pPr>
-    </w:p>
-    <w:p>
-      <w:pPr>
-        <w:rPr>
-          <w:rFonts w:ascii="Arial" w:hAnsi="Arial" w:cs="Arial"/>
-        </w:rPr>
-      </w:pPr>
-    </w:p>
-    <w:p>
-      <w:pPr>
-        <w:rPr>
-          <w:rFonts w:ascii="Arial" w:hAnsi="Arial" w:cs="Arial"/>
-          <w:b/>
-        </w:rPr>
-      </w:pPr>
-    </w:p>
-    <w:p>
-      <w:pPr>
-        <w:rPr>
-          <w:rFonts w:ascii="Arial" w:hAnsi="Arial" w:cs="Arial"/>
-        </w:rPr>
-      </w:pPr>
-    </w:p>
-    <w:p>
-      <w:pPr>
         <w:pStyle w:val="ListParagraph"/>
         <w:rPr>
           <w:rFonts w:ascii="Arial" w:hAnsi="Arial" w:cs="Arial"/>
         </w:rPr>
       </w:pPr>
+      <w:r>
+        <w:rPr>
+          <w:rFonts w:ascii="Arial" w:hAnsi="Arial" w:cs="Arial"/>
+        </w:rPr>
+        <w:t>Philosophers cannot share a fork, satisfying mutual exclusion</w:t>
+      </w:r>
+    </w:p>
+    <w:p>
+      <w:pPr>
+        <w:pStyle w:val="ListParagraph"/>
+        <w:rPr>
+          <w:rFonts w:ascii="Arial" w:hAnsi="Arial" w:cs="Arial"/>
+        </w:rPr>
+      </w:pPr>
+      <w:r>
+        <w:rPr>
+          <w:rFonts w:ascii="Arial" w:hAnsi="Arial" w:cs="Arial"/>
+        </w:rPr>
+        <w:t>Freedom from deadlock, where all philosophers pick up a left fork waiting to pick up a right fork</w:t>
+      </w:r>
+    </w:p>
+    <w:p>
+      <w:pPr>
+        <w:pStyle w:val="ListParagraph"/>
+        <w:rPr>
+          <w:rFonts w:ascii="Arial" w:hAnsi="Arial" w:cs="Arial"/>
+        </w:rPr>
+      </w:pPr>
+      <w:r>
+        <w:rPr>
+          <w:rFonts w:ascii="Arial" w:hAnsi="Arial" w:cs="Arial"/>
+        </w:rPr>
+        <w:t>Freedom from starvation, where one or more philosophers do not get a chance to eat</w:t>
+      </w:r>
+    </w:p>
+    <w:p>
+      <w:pPr>
+        <w:pStyle w:val="ListParagraph"/>
+        <w:rPr>
+          <w:rFonts w:ascii="Arial" w:hAnsi="Arial" w:cs="Arial"/>
+        </w:rPr>
+      </w:pPr>
+    </w:p>
+    <w:p>
+      <w:pPr>
+        <w:rPr>
+          <w:rFonts w:ascii="Arial" w:hAnsi="Arial" w:cs="Arial"/>
+        </w:rPr>
+      </w:pPr>
+      <w:r>
+        <w:rPr>
+          <w:rFonts w:ascii="Arial" w:hAnsi="Arial" w:cs="Arial"/>
+        </w:rPr>
+        <w:t>Problems encountered:</w:t>
+      </w:r>
+    </w:p>
+    <w:p>
+      <w:pPr>
+        <w:rPr>
+          <w:rFonts w:ascii="Arial" w:hAnsi="Arial" w:cs="Arial"/>
+        </w:rPr>
+      </w:pPr>
+      <w:r>
+        <w:rPr>
+          <w:rFonts w:ascii="Arial" w:hAnsi="Arial" w:cs="Arial"/>
+        </w:rPr>
+        <w:tab/>
+        <w:t>The first implementation, Algorithm 6.10, is susceptible to deadlock.</w:t>
+      </w:r>
+    </w:p>
+    <w:p>
+      <w:pPr>
+        <w:rPr>
+          <w:rFonts w:ascii="Arial" w:hAnsi="Arial" w:cs="Arial"/>
+        </w:rPr>
+      </w:pPr>
+      <w:r>
+        <w:rPr>
+          <w:rFonts w:ascii="Arial" w:hAnsi="Arial" w:cs="Arial"/>
+          <w:noProof/>
+        </w:rPr>
+        <w:drawing>
+          <wp:inline distT="0" distB="0" distL="0" distR="0" wp14:anchorId="50B83491" wp14:editId="2D0E16F8">
+            <wp:extent cx="4905375" cy="2944601"/>
+            <wp:effectExtent l="0" t="0" r="0" b="8255"/>
+            <wp:docPr id="5" name="Picture 5"/>
+            <wp:cNvGraphicFramePr>
+              <a:graphicFrameLocks xmlns:a="http://schemas.openxmlformats.org/drawingml/2006/main" noChangeAspect="1"/>
+            </wp:cNvGraphicFramePr>
+            <a:graphic xmlns:a="http://schemas.openxmlformats.org/drawingml/2006/main">
+              <a:graphicData uri="http://schemas.openxmlformats.org/drawingml/2006/picture">
+                <pic:pic xmlns:pic="http://schemas.openxmlformats.org/drawingml/2006/picture">
+                  <pic:nvPicPr>
+                    <pic:cNvPr id="0" name="Picture 4"/>
+                    <pic:cNvPicPr>
+                      <a:picLocks noChangeAspect="1" noChangeArrowheads="1"/>
+                    </pic:cNvPicPr>
+                  </pic:nvPicPr>
+                  <pic:blipFill>
+                    <a:blip r:embed="rId9">
+                      <a:extLst>
+                        <a:ext uri="{28A0092B-C50C-407E-A947-70E740481C1C}">
+                          <a14:useLocalDpi xmlns:a14="http://schemas.microsoft.com/office/drawing/2010/main" val="0"/>
+                        </a:ext>
+                      </a:extLst>
+                    </a:blip>
+                    <a:srcRect/>
+                    <a:stretch>
+                      <a:fillRect/>
+                    </a:stretch>
+                  </pic:blipFill>
+                  <pic:spPr bwMode="auto">
+                    <a:xfrm>
+                      <a:off x="0" y="0"/>
+                      <a:ext cx="4933526" cy="2961500"/>
+                    </a:xfrm>
+                    <a:prstGeom prst="rect">
+                      <a:avLst/>
+                    </a:prstGeom>
+                    <a:noFill/>
+                    <a:ln>
+                      <a:noFill/>
+                    </a:ln>
+                  </pic:spPr>
+                </pic:pic>
+              </a:graphicData>
+            </a:graphic>
+          </wp:inline>
+        </w:drawing>
+      </w:r>
+    </w:p>
+    <w:p>
+      <w:pPr>
+        <w:rPr>
+          <w:rFonts w:ascii="Arial" w:hAnsi="Arial" w:cs="Arial"/>
+        </w:rPr>
+      </w:pPr>
+      <w:r>
+        <w:rPr>
+          <w:rFonts w:ascii="Arial" w:hAnsi="Arial" w:cs="Arial"/>
+        </w:rPr>
+        <w:t>A</w:t>
+      </w:r>
+      <w:r>
+        <w:rPr>
+          <w:rFonts w:ascii="Arial" w:hAnsi="Arial" w:cs="Arial"/>
+        </w:rPr>
+        <w:t xml:space="preserve"> fragment</w:t>
+      </w:r>
+      <w:r>
+        <w:rPr>
+          <w:rFonts w:ascii="Arial" w:hAnsi="Arial" w:cs="Arial"/>
+        </w:rPr>
+        <w:t xml:space="preserve"> of a sequence in which all philosophers grabbed a left fork and are now all waiting for a right fork</w:t>
+      </w:r>
+    </w:p>
+    <w:p>
+      <w:pPr>
+        <w:rPr>
+          <w:rFonts w:ascii="Arial" w:hAnsi="Arial" w:cs="Arial"/>
+        </w:rPr>
+      </w:pPr>
+      <w:r>
+        <w:rPr>
+          <w:rFonts w:ascii="Arial" w:hAnsi="Arial" w:cs="Arial"/>
+        </w:rPr>
+        <w:t xml:space="preserve">The </w:t>
+      </w:r>
+      <w:r>
+        <w:rPr>
+          <w:rFonts w:ascii="Arial" w:hAnsi="Arial" w:cs="Arial"/>
+        </w:rPr>
+        <w:t>setup for Philosopher2 (algorithm 6.12) seeks to correct this by avoiding all people grabbing left forks if the</w:t>
+      </w:r>
+      <w:r>
+        <w:rPr>
+          <w:rFonts w:ascii="Arial" w:hAnsi="Arial" w:cs="Arial"/>
+        </w:rPr>
+        <w:t xml:space="preserve"> last</w:t>
+      </w:r>
+      <w:r>
+        <w:rPr>
+          <w:rFonts w:ascii="Arial" w:hAnsi="Arial" w:cs="Arial"/>
+        </w:rPr>
+        <w:t xml:space="preserve"> philosopher</w:t>
+      </w:r>
+      <w:r>
+        <w:rPr>
+          <w:rFonts w:ascii="Arial" w:hAnsi="Arial" w:cs="Arial"/>
+        </w:rPr>
+        <w:t xml:space="preserve"> in the circle</w:t>
+      </w:r>
+      <w:r>
+        <w:rPr>
+          <w:rFonts w:ascii="Arial" w:hAnsi="Arial" w:cs="Arial"/>
+        </w:rPr>
+        <w:t xml:space="preserve"> always tries the right fork first</w:t>
+      </w:r>
+      <w:r>
+        <w:rPr>
+          <w:rFonts w:ascii="Arial" w:hAnsi="Arial" w:cs="Arial"/>
+        </w:rPr>
+        <w:t>, instead of the left. In the case above, 4 would not be able to pick up the right fork and 3 would be able to pick up their right fork instead, thus correcting the deadlock.</w:t>
+      </w:r>
+      <w:bookmarkStart w:id="0" w:name="_GoBack"/>
+      <w:bookmarkEnd w:id="0"/>
+    </w:p>
+    <w:p>
+      <w:pPr>
+        <w:rPr>
+          <w:rFonts w:ascii="Arial" w:hAnsi="Arial" w:cs="Arial"/>
+        </w:rPr>
+      </w:pPr>
+    </w:p>
+    <w:p>
+      <w:pPr>
+        <w:rPr>
+          <w:rFonts w:ascii="Arial" w:hAnsi="Arial" w:cs="Arial"/>
+        </w:rPr>
+      </w:pPr>
+    </w:p>
+    <w:p>
+      <w:pPr>
+        <w:rPr>
+          <w:rFonts w:ascii="Arial" w:hAnsi="Arial" w:cs="Arial"/>
+        </w:rPr>
+      </w:pPr>
+      <w:r>
+        <w:rPr>
+          <w:rFonts w:ascii="Arial" w:hAnsi="Arial" w:cs="Arial"/>
+        </w:rPr>
+        <w:t>Sources:</w:t>
+      </w:r>
+    </w:p>
+    <w:p>
+      <w:pPr>
+        <w:rPr>
+          <w:rFonts w:ascii="Arial" w:hAnsi="Arial" w:cs="Arial"/>
+        </w:rPr>
+      </w:pPr>
+      <w:proofErr w:type="spellStart"/>
+      <w:r>
+        <w:rPr>
+          <w:rFonts w:ascii="Arial" w:hAnsi="Arial" w:cs="Arial"/>
+        </w:rPr>
+        <w:t>Makefile</w:t>
+      </w:r>
+      <w:proofErr w:type="spellEnd"/>
+      <w:r>
+        <w:rPr>
+          <w:rFonts w:ascii="Arial" w:hAnsi="Arial" w:cs="Arial"/>
+        </w:rPr>
+        <w:t xml:space="preserve"> sample: https://www.cs.swarthmore.edu/~newhall/unixhelp/javamakefiles.html</w:t>
+      </w:r>
+    </w:p>
+    <w:p>
+      <w:pPr>
+        <w:rPr>
+          <w:rFonts w:ascii="Arial" w:hAnsi="Arial" w:cs="Arial"/>
+        </w:rPr>
+      </w:pPr>
+      <w:r>
+        <w:rPr>
+          <w:rFonts w:ascii="Arial" w:hAnsi="Arial" w:cs="Arial"/>
+        </w:rPr>
+        <w:t>Insight Into Semaphores:</w:t>
+      </w:r>
+    </w:p>
+    <w:p>
+      <w:pPr>
+        <w:rPr>
+          <w:rFonts w:ascii="Arial" w:hAnsi="Arial" w:cs="Arial"/>
+        </w:rPr>
+      </w:pPr>
+      <w:r>
+        <w:rPr>
+          <w:rFonts w:ascii="Arial" w:hAnsi="Arial" w:cs="Arial"/>
+        </w:rPr>
+        <w:t xml:space="preserve">    https://www.geeksforgeeks.org/semaphore-in-java/</w:t>
+      </w:r>
+    </w:p>
+    <w:p>
+      <w:pPr>
+        <w:rPr>
+          <w:rFonts w:ascii="Arial" w:hAnsi="Arial" w:cs="Arial"/>
+        </w:rPr>
+      </w:pPr>
+      <w:r>
+        <w:rPr>
+          <w:rFonts w:ascii="Arial" w:hAnsi="Arial" w:cs="Arial"/>
+        </w:rPr>
+        <w:t xml:space="preserve">    The </w:t>
+      </w:r>
+      <w:r>
+        <w:rPr>
+          <w:rFonts w:ascii="Arial" w:hAnsi="Arial" w:cs="Arial"/>
+        </w:rPr>
+        <w:t>text</w:t>
+      </w:r>
+      <w:r>
+        <w:rPr>
+          <w:rFonts w:ascii="Arial" w:hAnsi="Arial" w:cs="Arial"/>
+        </w:rPr>
+        <w:t>book</w:t>
+      </w:r>
+      <w:r>
+        <w:rPr>
+          <w:rFonts w:ascii="Arial" w:hAnsi="Arial" w:cs="Arial"/>
+        </w:rPr>
+        <w:t>, chapter 6</w:t>
+      </w:r>
     </w:p>
     <w:sectPr>
-      <w:headerReference w:type="default" r:id="rId9"/>
+      <w:headerReference w:type="default" r:id="rId10"/>
       <w:pgSz w:w="12240" w:h="15840"/>
       <w:pgMar w:top="720" w:right="720" w:bottom="720" w:left="720" w:header="144" w:footer="720" w:gutter="0"/>
       <w:cols w:space="720"/>
@@ -1619,7 +2096,7 @@
       </w:pPr>
     </w:pPrDefault>
   </w:docDefaults>
-  <w:latentStyles w:defLockedState="0" w:defUIPriority="99" w:defSemiHidden="0" w:defUnhideWhenUsed="0" w:defQFormat="0" w:count="376">
+  <w:latentStyles w:defLockedState="0" w:defUIPriority="99" w:defSemiHidden="0" w:defUnhideWhenUsed="0" w:defQFormat="0" w:count="375">
     <w:lsdException w:name="Normal" w:uiPriority="0" w:qFormat="1"/>
     <w:lsdException w:name="heading 1" w:uiPriority="9" w:qFormat="1"/>
     <w:lsdException w:name="heading 2" w:semiHidden="1" w:uiPriority="9" w:unhideWhenUsed="1" w:qFormat="1"/>
@@ -1995,7 +2472,6 @@
     <w:lsdException w:name="Smart Hyperlink" w:semiHidden="1" w:unhideWhenUsed="1"/>
     <w:lsdException w:name="Hashtag" w:semiHidden="1" w:unhideWhenUsed="1"/>
     <w:lsdException w:name="Unresolved Mention" w:semiHidden="1" w:unhideWhenUsed="1"/>
-    <w:lsdException w:name="Smart Link" w:semiHidden="1" w:unhideWhenUsed="1"/>
   </w:latentStyles>
   <w:style w:type="paragraph" w:default="1" w:styleId="Normal">
     <w:name w:val="Normal"/>
@@ -2984,7 +3460,7 @@
 </file>
 
 <file path=customXml/itemProps1.xml><?xml version="1.0" encoding="utf-8"?>
-<ds:datastoreItem xmlns:ds="http://schemas.openxmlformats.org/officeDocument/2006/customXml" ds:itemID="{4EAA26DD-1701-4B31-9F4C-1E2EDE078DEC}">
+<ds:datastoreItem xmlns:ds="http://schemas.openxmlformats.org/officeDocument/2006/customXml" ds:itemID="{1321A662-D67C-47CE-B84D-33605916EB11}">
   <ds:schemaRefs>
     <ds:schemaRef ds:uri="http://schemas.openxmlformats.org/officeDocument/2006/bibliography"/>
   </ds:schemaRefs>

</xml_diff>

<commit_message>
updated report and cleanup on philosophers
</commit_message>
<xml_diff>
--- a/PhilosopherProblem/CS 4385 - Concurrecy Project.docx
+++ b/PhilosopherProblem/CS 4385 - Concurrecy Project.docx
@@ -44,23 +44,7 @@
           <w:rFonts w:ascii="Arial" w:hAnsi="Arial" w:cs="Arial"/>
           <w:b/>
         </w:rPr>
-        <w:t xml:space="preserve">Authors: </w:t>
-      </w:r>
-      <w:proofErr w:type="spellStart"/>
-      <w:r>
-        <w:rPr>
-          <w:rFonts w:ascii="Arial" w:hAnsi="Arial" w:cs="Arial"/>
-          <w:b/>
-        </w:rPr>
-        <w:t>Jecsan</w:t>
-      </w:r>
-      <w:proofErr w:type="spellEnd"/>
-      <w:r>
-        <w:rPr>
-          <w:rFonts w:ascii="Arial" w:hAnsi="Arial" w:cs="Arial"/>
-          <w:b/>
-        </w:rPr>
-        <w:t xml:space="preserve"> Blanco and M</w:t>
+        <w:t>Authors: Jecsan Blanco and M</w:t>
       </w:r>
       <w:r>
         <w:rPr>
@@ -1035,20 +1019,17 @@
     </w:p>
     <w:p>
       <w:pPr>
-        <w:rPr>
-          <w:rFonts w:ascii="Arial" w:hAnsi="Arial" w:cs="Arial"/>
-        </w:rPr>
-      </w:pPr>
-      <w:r>
-        <w:rPr>
-          <w:rFonts w:ascii="Arial" w:hAnsi="Arial" w:cs="Arial"/>
-          <w:noProof/>
+        <w:keepNext/>
+      </w:pPr>
+      <w:r>
+        <w:rPr>
+          <w:rFonts w:ascii="Arial" w:hAnsi="Arial" w:cs="Arial"/>
         </w:rPr>
         <w:drawing>
-          <wp:inline distT="0" distB="0" distL="0" distR="0" wp14:anchorId="11137D19" wp14:editId="771109E8">
-            <wp:extent cx="6857999" cy="3009900"/>
-            <wp:effectExtent l="0" t="0" r="635" b="0"/>
-            <wp:docPr id="3" name="Picture 3"/>
+          <wp:inline distT="0" distB="0" distL="0" distR="0" wp14:anchorId="6CEAF871" wp14:editId="4FF72F49">
+            <wp:extent cx="6962775" cy="2832735"/>
+            <wp:effectExtent l="0" t="0" r="9525" b="5715"/>
+            <wp:docPr id="2" name="Picture 2"/>
             <wp:cNvGraphicFramePr>
               <a:graphicFrameLocks xmlns:a="http://schemas.openxmlformats.org/drawingml/2006/main" noChangeAspect="1"/>
             </wp:cNvGraphicFramePr>
@@ -1056,36 +1037,29 @@
               <a:graphicData uri="http://schemas.openxmlformats.org/drawingml/2006/picture">
                 <pic:pic xmlns:pic="http://schemas.openxmlformats.org/drawingml/2006/picture">
                   <pic:nvPicPr>
-                    <pic:cNvPr id="0" name="Picture 2"/>
-                    <pic:cNvPicPr>
-                      <a:picLocks noChangeAspect="1" noChangeArrowheads="1"/>
-                    </pic:cNvPicPr>
+                    <pic:cNvPr id="1" name=""/>
+                    <pic:cNvPicPr/>
                   </pic:nvPicPr>
                   <pic:blipFill>
-                    <a:blip r:embed="rId8">
-                      <a:extLst>
-                        <a:ext uri="{28A0092B-C50C-407E-A947-70E740481C1C}">
-                          <a14:useLocalDpi xmlns:a14="http://schemas.microsoft.com/office/drawing/2010/main" val="0"/>
-                        </a:ext>
-                      </a:extLst>
-                    </a:blip>
-                    <a:srcRect/>
+                    <a:blip r:embed="rId8"/>
                     <a:stretch>
                       <a:fillRect/>
                     </a:stretch>
                   </pic:blipFill>
-                  <pic:spPr bwMode="auto">
+                  <pic:spPr>
                     <a:xfrm>
                       <a:off x="0" y="0"/>
-                      <a:ext cx="6973559" cy="3060618"/>
+                      <a:ext cx="6981451" cy="2840333"/>
                     </a:xfrm>
                     <a:prstGeom prst="rect">
                       <a:avLst/>
                     </a:prstGeom>
-                    <a:noFill/>
                     <a:ln>
                       <a:noFill/>
                     </a:ln>
+                    <a:effectLst>
+                      <a:softEdge rad="112500"/>
+                    </a:effectLst>
                   </pic:spPr>
                 </pic:pic>
               </a:graphicData>
@@ -1096,17 +1070,53 @@
     </w:p>
     <w:p>
       <w:pPr>
-        <w:rPr>
-          <w:rFonts w:ascii="Arial" w:hAnsi="Arial" w:cs="Arial"/>
-          <w:b/>
-        </w:rPr>
-      </w:pPr>
-      <w:r>
-        <w:rPr>
-          <w:rFonts w:ascii="Arial" w:hAnsi="Arial" w:cs="Arial"/>
-          <w:b/>
-        </w:rPr>
-        <w:lastRenderedPageBreak/>
+        <w:pStyle w:val="Caption"/>
+        <w:rPr>
+          <w:rFonts w:ascii="Arial" w:hAnsi="Arial" w:cs="Arial"/>
+        </w:rPr>
+      </w:pPr>
+      <w:r>
+        <w:t xml:space="preserve">Figure </w:t>
+      </w:r>
+      <w:fldSimple w:instr=" SEQ Figure \* ARABIC ">
+        <w:r>
+          <w:rPr>
+            <w:noProof/>
+          </w:rPr>
+          <w:t>1</w:t>
+        </w:r>
+      </w:fldSimple>
+      <w:r>
+        <w:t xml:space="preserve"> Philosopher (LEFT</w:t>
+      </w:r>
+      <w:proofErr w:type="gramStart"/>
+      <w:r>
+        <w:t>) ,</w:t>
+      </w:r>
+      <w:proofErr w:type="gramEnd"/>
+      <w:r>
+        <w:t xml:space="preserve"> Philosopher2 (right)</w:t>
+      </w:r>
+    </w:p>
+    <w:p>
+      <w:pPr>
+        <w:rPr>
+          <w:rFonts w:ascii="Arial" w:hAnsi="Arial" w:cs="Arial"/>
+        </w:rPr>
+      </w:pPr>
+    </w:p>
+    <w:p>
+      <w:pPr>
+        <w:rPr>
+          <w:rFonts w:ascii="Arial" w:hAnsi="Arial" w:cs="Arial"/>
+          <w:b/>
+        </w:rPr>
+      </w:pPr>
+      <w:r>
+        <w:rPr>
+          <w:rFonts w:ascii="Arial" w:hAnsi="Arial" w:cs="Arial"/>
+          <w:b/>
+        </w:rPr>
         <w:t xml:space="preserve">The Forks </w:t>
       </w:r>
       <w:r>
@@ -1252,19 +1262,94 @@
       <w:pPr>
         <w:rPr>
           <w:rFonts w:ascii="Arial" w:hAnsi="Arial" w:cs="Arial"/>
-        </w:rPr>
-      </w:pPr>
-      <w:r>
-        <w:rPr>
-          <w:rFonts w:ascii="Arial" w:hAnsi="Arial" w:cs="Arial"/>
-        </w:rPr>
-        <w:t>C</w:t>
-      </w:r>
-      <w:r>
-        <w:rPr>
-          <w:rFonts w:ascii="Arial" w:hAnsi="Arial" w:cs="Arial"/>
-        </w:rPr>
-        <w:t>orrectness properties</w:t>
+          <w:b/>
+        </w:rPr>
+      </w:pPr>
+      <w:r>
+        <w:rPr>
+          <w:rFonts w:ascii="Arial" w:hAnsi="Arial" w:cs="Arial"/>
+          <w:b/>
+        </w:rPr>
+        <w:t>Correctness properties:</w:t>
+      </w:r>
+    </w:p>
+    <w:p>
+      <w:pPr>
+        <w:pStyle w:val="ListParagraph"/>
+        <w:rPr>
+          <w:rFonts w:ascii="Arial" w:hAnsi="Arial" w:cs="Arial"/>
+        </w:rPr>
+      </w:pPr>
+      <w:r>
+        <w:rPr>
+          <w:rFonts w:ascii="Arial" w:hAnsi="Arial" w:cs="Arial"/>
+        </w:rPr>
+        <w:t>Philosophers cannot share a fork, satisfying mutual exclusion</w:t>
+      </w:r>
+    </w:p>
+    <w:p>
+      <w:pPr>
+        <w:pStyle w:val="ListParagraph"/>
+        <w:rPr>
+          <w:rFonts w:ascii="Arial" w:hAnsi="Arial" w:cs="Arial"/>
+        </w:rPr>
+      </w:pPr>
+      <w:r>
+        <w:rPr>
+          <w:rFonts w:ascii="Arial" w:hAnsi="Arial" w:cs="Arial"/>
+        </w:rPr>
+        <w:t>Freedom from deadlock, where all philosophers pick up a left fork waiting to pick up a right fork</w:t>
+      </w:r>
+    </w:p>
+    <w:p>
+      <w:pPr>
+        <w:pStyle w:val="ListParagraph"/>
+        <w:rPr>
+          <w:rFonts w:ascii="Arial" w:hAnsi="Arial" w:cs="Arial"/>
+        </w:rPr>
+      </w:pPr>
+      <w:r>
+        <w:rPr>
+          <w:rFonts w:ascii="Arial" w:hAnsi="Arial" w:cs="Arial"/>
+        </w:rPr>
+        <w:t>Freedom from starvation, where one or more philosophers do not get a chance to eat</w:t>
+      </w:r>
+    </w:p>
+    <w:p>
+      <w:pPr>
+        <w:pStyle w:val="ListParagraph"/>
+        <w:rPr>
+          <w:rFonts w:ascii="Arial" w:hAnsi="Arial" w:cs="Arial"/>
+        </w:rPr>
+      </w:pPr>
+    </w:p>
+    <w:p>
+      <w:pPr>
+        <w:rPr>
+          <w:rFonts w:ascii="Arial" w:hAnsi="Arial" w:cs="Arial"/>
+          <w:b/>
+        </w:rPr>
+      </w:pPr>
+      <w:r>
+        <w:rPr>
+          <w:rFonts w:ascii="Arial" w:hAnsi="Arial" w:cs="Arial"/>
+          <w:b/>
+        </w:rPr>
+        <w:t>Problems encountered:</w:t>
+      </w:r>
+    </w:p>
+    <w:p>
+      <w:pPr>
+        <w:rPr>
+          <w:rFonts w:ascii="Arial" w:hAnsi="Arial" w:cs="Arial"/>
+        </w:rPr>
+      </w:pPr>
+      <w:r>
+        <w:rPr>
+          <w:rFonts w:ascii="Arial" w:hAnsi="Arial" w:cs="Arial"/>
+          <w:b/>
+        </w:rPr>
+        <w:t>Algorithm 6.10</w:t>
       </w:r>
       <w:r>
         <w:rPr>
@@ -1272,89 +1357,16 @@
         </w:rPr>
         <w:t>:</w:t>
       </w:r>
-    </w:p>
-    <w:p>
-      <w:pPr>
-        <w:pStyle w:val="ListParagraph"/>
-        <w:rPr>
-          <w:rFonts w:ascii="Arial" w:hAnsi="Arial" w:cs="Arial"/>
-        </w:rPr>
-      </w:pPr>
-      <w:r>
-        <w:rPr>
-          <w:rFonts w:ascii="Arial" w:hAnsi="Arial" w:cs="Arial"/>
-        </w:rPr>
-        <w:t>Philosophers cannot share a fork, satisfying mutual exclusion</w:t>
-      </w:r>
-    </w:p>
-    <w:p>
-      <w:pPr>
-        <w:pStyle w:val="ListParagraph"/>
-        <w:rPr>
-          <w:rFonts w:ascii="Arial" w:hAnsi="Arial" w:cs="Arial"/>
-        </w:rPr>
-      </w:pPr>
-      <w:r>
-        <w:rPr>
-          <w:rFonts w:ascii="Arial" w:hAnsi="Arial" w:cs="Arial"/>
-        </w:rPr>
-        <w:t>Freedom from deadlock, where all philosophers pick up a left fork waiting to pick up a right fork</w:t>
-      </w:r>
-    </w:p>
-    <w:p>
-      <w:pPr>
-        <w:pStyle w:val="ListParagraph"/>
-        <w:rPr>
-          <w:rFonts w:ascii="Arial" w:hAnsi="Arial" w:cs="Arial"/>
-        </w:rPr>
-      </w:pPr>
-      <w:r>
-        <w:rPr>
-          <w:rFonts w:ascii="Arial" w:hAnsi="Arial" w:cs="Arial"/>
-        </w:rPr>
-        <w:t>Freedom from starvation, where one or more philosophers do not get a chance to eat</w:t>
-      </w:r>
-    </w:p>
-    <w:p>
-      <w:pPr>
-        <w:pStyle w:val="ListParagraph"/>
-        <w:rPr>
-          <w:rFonts w:ascii="Arial" w:hAnsi="Arial" w:cs="Arial"/>
-        </w:rPr>
-      </w:pPr>
-    </w:p>
-    <w:p>
-      <w:pPr>
-        <w:rPr>
-          <w:rFonts w:ascii="Arial" w:hAnsi="Arial" w:cs="Arial"/>
-        </w:rPr>
-      </w:pPr>
-      <w:r>
-        <w:rPr>
-          <w:rFonts w:ascii="Arial" w:hAnsi="Arial" w:cs="Arial"/>
-        </w:rPr>
-        <w:t>Problems encountered:</w:t>
-      </w:r>
-    </w:p>
-    <w:p>
-      <w:pPr>
-        <w:rPr>
-          <w:rFonts w:ascii="Arial" w:hAnsi="Arial" w:cs="Arial"/>
-        </w:rPr>
-      </w:pPr>
-      <w:r>
-        <w:rPr>
-          <w:rFonts w:ascii="Arial" w:hAnsi="Arial" w:cs="Arial"/>
-        </w:rPr>
-        <w:tab/>
-        <w:t>The first implementation, Algorithm 6.10, is susceptible to deadlock.</w:t>
-      </w:r>
-    </w:p>
-    <w:p>
-      <w:pPr>
-        <w:rPr>
-          <w:rFonts w:ascii="Arial" w:hAnsi="Arial" w:cs="Arial"/>
-        </w:rPr>
+      <w:r>
+        <w:rPr>
+          <w:rFonts w:ascii="Arial" w:hAnsi="Arial" w:cs="Arial"/>
+        </w:rPr>
+        <w:t xml:space="preserve"> is susceptible to deadlock.</w:t>
+      </w:r>
+    </w:p>
+    <w:p>
+      <w:pPr>
+        <w:keepNext/>
       </w:pPr>
       <w:r>
         <w:rPr>
@@ -1362,9 +1374,9 @@
           <w:noProof/>
         </w:rPr>
         <w:drawing>
-          <wp:inline distT="0" distB="0" distL="0" distR="0" wp14:anchorId="50B83491" wp14:editId="2D0E16F8">
-            <wp:extent cx="4905375" cy="2944601"/>
-            <wp:effectExtent l="0" t="0" r="0" b="8255"/>
+          <wp:inline distT="0" distB="0" distL="0" distR="0" wp14:anchorId="50B83491" wp14:editId="446734D9">
+            <wp:extent cx="7077075" cy="2944495"/>
+            <wp:effectExtent l="0" t="0" r="9525" b="8255"/>
             <wp:docPr id="5" name="Picture 5"/>
             <wp:cNvGraphicFramePr>
               <a:graphicFrameLocks xmlns:a="http://schemas.openxmlformats.org/drawingml/2006/main" noChangeAspect="1"/>
@@ -1394,15 +1406,17 @@
                   <pic:spPr bwMode="auto">
                     <a:xfrm>
                       <a:off x="0" y="0"/>
-                      <a:ext cx="4933526" cy="2961500"/>
+                      <a:ext cx="7117946" cy="2961500"/>
                     </a:xfrm>
                     <a:prstGeom prst="rect">
                       <a:avLst/>
                     </a:prstGeom>
-                    <a:noFill/>
                     <a:ln>
                       <a:noFill/>
                     </a:ln>
+                    <a:effectLst>
+                      <a:softEdge rad="112500"/>
+                    </a:effectLst>
                   </pic:spPr>
                 </pic:pic>
               </a:graphicData>
@@ -1413,46 +1427,222 @@
     </w:p>
     <w:p>
       <w:pPr>
-        <w:rPr>
-          <w:rFonts w:ascii="Arial" w:hAnsi="Arial" w:cs="Arial"/>
-        </w:rPr>
-      </w:pPr>
-      <w:r>
-        <w:rPr>
-          <w:rFonts w:ascii="Arial" w:hAnsi="Arial" w:cs="Arial"/>
-        </w:rPr>
-        <w:t>A</w:t>
-      </w:r>
-      <w:r>
-        <w:rPr>
-          <w:rFonts w:ascii="Arial" w:hAnsi="Arial" w:cs="Arial"/>
-        </w:rPr>
-        <w:t xml:space="preserve"> fragment</w:t>
-      </w:r>
-      <w:r>
-        <w:rPr>
-          <w:rFonts w:ascii="Arial" w:hAnsi="Arial" w:cs="Arial"/>
-        </w:rPr>
-        <w:t xml:space="preserve"> of a sequence in which all philosophers grabbed a left fork and are now all waiting for a right fork</w:t>
-      </w:r>
-    </w:p>
-    <w:p>
-      <w:pPr>
-        <w:rPr>
-          <w:rFonts w:ascii="Arial" w:hAnsi="Arial" w:cs="Arial"/>
-        </w:rPr>
-      </w:pPr>
-      <w:r>
-        <w:rPr>
-          <w:rFonts w:ascii="Arial" w:hAnsi="Arial" w:cs="Arial"/>
-        </w:rPr>
+        <w:pStyle w:val="Caption"/>
+        <w:rPr>
+          <w:rFonts w:ascii="Arial" w:hAnsi="Arial" w:cs="Arial"/>
+        </w:rPr>
+      </w:pPr>
+      <w:r>
+        <w:t xml:space="preserve">Figure </w:t>
+      </w:r>
+      <w:fldSimple w:instr=" SEQ Figure \* ARABIC ">
+        <w:r>
+          <w:rPr>
+            <w:noProof/>
+          </w:rPr>
+          <w:t>2</w:t>
+        </w:r>
+      </w:fldSimple>
+      <w:r>
+        <w:t xml:space="preserve"> Deadlock 1</w:t>
+      </w:r>
+    </w:p>
+    <w:p>
+      <w:pPr>
+        <w:rPr>
+          <w:rFonts w:ascii="Arial" w:hAnsi="Arial" w:cs="Arial"/>
+        </w:rPr>
+      </w:pPr>
+      <w:r>
+        <w:rPr>
+          <w:rFonts w:ascii="Arial" w:hAnsi="Arial" w:cs="Arial"/>
+        </w:rPr>
+        <w:t>In the scenario where every philosopher picks up their left fork everyone would be waiting for the right fork causing a deadlock. This can be shown to happen on the image above by running the program multiple times but can also be forced by setting the eat and think delays to 0 wait.</w:t>
+      </w:r>
+    </w:p>
+    <w:p>
+      <w:pPr>
+        <w:keepNext/>
+      </w:pPr>
+      <w:r>
+        <w:rPr>
+          <w:rFonts w:ascii="Arial" w:hAnsi="Arial" w:cs="Arial"/>
+        </w:rPr>
+        <w:drawing>
+          <wp:inline distT="0" distB="0" distL="0" distR="0" wp14:anchorId="4A477934" wp14:editId="2EF883DB">
+            <wp:extent cx="3314700" cy="1524000"/>
+            <wp:effectExtent l="0" t="0" r="0" b="0"/>
+            <wp:docPr id="1" name="Picture 1"/>
+            <wp:cNvGraphicFramePr>
+              <a:graphicFrameLocks xmlns:a="http://schemas.openxmlformats.org/drawingml/2006/main" noChangeAspect="1"/>
+            </wp:cNvGraphicFramePr>
+            <a:graphic xmlns:a="http://schemas.openxmlformats.org/drawingml/2006/main">
+              <a:graphicData uri="http://schemas.openxmlformats.org/drawingml/2006/picture">
+                <pic:pic xmlns:pic="http://schemas.openxmlformats.org/drawingml/2006/picture">
+                  <pic:nvPicPr>
+                    <pic:cNvPr id="1" name=""/>
+                    <pic:cNvPicPr/>
+                  </pic:nvPicPr>
+                  <pic:blipFill>
+                    <a:blip r:embed="rId10"/>
+                    <a:stretch>
+                      <a:fillRect/>
+                    </a:stretch>
+                  </pic:blipFill>
+                  <pic:spPr>
+                    <a:xfrm>
+                      <a:off x="0" y="0"/>
+                      <a:ext cx="3346084" cy="1538429"/>
+                    </a:xfrm>
+                    <a:prstGeom prst="rect">
+                      <a:avLst/>
+                    </a:prstGeom>
+                    <a:ln>
+                      <a:noFill/>
+                    </a:ln>
+                    <a:effectLst>
+                      <a:softEdge rad="112500"/>
+                    </a:effectLst>
+                  </pic:spPr>
+                </pic:pic>
+              </a:graphicData>
+            </a:graphic>
+          </wp:inline>
+        </w:drawing>
+      </w:r>
+      <w:r>
+        <w:rPr>
+          <w:noProof/>
+        </w:rPr>
+        <w:drawing>
+          <wp:inline distT="0" distB="0" distL="0" distR="0" wp14:anchorId="2CA7AEF4" wp14:editId="37EFA1E7">
+            <wp:extent cx="3362325" cy="1377544"/>
+            <wp:effectExtent l="0" t="0" r="0" b="0"/>
+            <wp:docPr id="4" name="Picture 4"/>
+            <wp:cNvGraphicFramePr>
+              <a:graphicFrameLocks xmlns:a="http://schemas.openxmlformats.org/drawingml/2006/main" noChangeAspect="1"/>
+            </wp:cNvGraphicFramePr>
+            <a:graphic xmlns:a="http://schemas.openxmlformats.org/drawingml/2006/main">
+              <a:graphicData uri="http://schemas.openxmlformats.org/drawingml/2006/picture">
+                <pic:pic xmlns:pic="http://schemas.openxmlformats.org/drawingml/2006/picture">
+                  <pic:nvPicPr>
+                    <pic:cNvPr id="1" name=""/>
+                    <pic:cNvPicPr/>
+                  </pic:nvPicPr>
+                  <pic:blipFill>
+                    <a:blip r:embed="rId11"/>
+                    <a:stretch>
+                      <a:fillRect/>
+                    </a:stretch>
+                  </pic:blipFill>
+                  <pic:spPr>
+                    <a:xfrm>
+                      <a:off x="0" y="0"/>
+                      <a:ext cx="3384684" cy="1386705"/>
+                    </a:xfrm>
+                    <a:prstGeom prst="rect">
+                      <a:avLst/>
+                    </a:prstGeom>
+                    <a:ln>
+                      <a:noFill/>
+                    </a:ln>
+                    <a:effectLst>
+                      <a:softEdge rad="112500"/>
+                    </a:effectLst>
+                  </pic:spPr>
+                </pic:pic>
+              </a:graphicData>
+            </a:graphic>
+          </wp:inline>
+        </w:drawing>
+      </w:r>
+    </w:p>
+    <w:p>
+      <w:pPr>
+        <w:pStyle w:val="Caption"/>
+      </w:pPr>
+      <w:r>
+        <w:t xml:space="preserve">Figure </w:t>
+      </w:r>
+      <w:fldSimple w:instr=" SEQ Figure \* ARABIC ">
+        <w:r>
+          <w:rPr>
+            <w:noProof/>
+          </w:rPr>
+          <w:t>3</w:t>
+        </w:r>
+      </w:fldSimple>
+      <w:r>
+        <w:t xml:space="preserve"> deadlock 2</w:t>
+      </w:r>
+    </w:p>
+    <w:p>
+      <w:pPr>
+        <w:rPr>
+          <w:rFonts w:ascii="Arial" w:hAnsi="Arial" w:cs="Arial"/>
+        </w:rPr>
+      </w:pPr>
+      <w:r>
+        <w:rPr>
+          <w:rFonts w:ascii="Arial" w:hAnsi="Arial" w:cs="Arial"/>
+        </w:rPr>
+        <w:lastRenderedPageBreak/>
         <w:t xml:space="preserve">The </w:t>
       </w:r>
       <w:r>
         <w:rPr>
           <w:rFonts w:ascii="Arial" w:hAnsi="Arial" w:cs="Arial"/>
         </w:rPr>
-        <w:t>setup for Philosopher2 (algorithm 6.12) seeks to correct this by avoiding all people grabbing left forks if the</w:t>
+        <w:t xml:space="preserve">setup for </w:t>
+      </w:r>
+      <w:r>
+        <w:rPr>
+          <w:rFonts w:ascii="Arial" w:hAnsi="Arial" w:cs="Arial"/>
+          <w:b/>
+        </w:rPr>
+        <w:t>Philosopher2</w:t>
+      </w:r>
+      <w:r>
+        <w:rPr>
+          <w:rFonts w:ascii="Arial" w:hAnsi="Arial" w:cs="Arial"/>
+        </w:rPr>
+        <w:t xml:space="preserve"> (algorithm 6.12) seeks to correct this by avoiding</w:t>
+      </w:r>
+      <w:r>
+        <w:rPr>
+          <w:rFonts w:ascii="Arial" w:hAnsi="Arial" w:cs="Arial"/>
+        </w:rPr>
+        <w:t xml:space="preserve"> everyone from picking up the left</w:t>
+      </w:r>
+      <w:r>
+        <w:rPr>
+          <w:rFonts w:ascii="Arial" w:hAnsi="Arial" w:cs="Arial"/>
+        </w:rPr>
+        <w:t xml:space="preserve"> forks</w:t>
+      </w:r>
+      <w:r>
+        <w:rPr>
+          <w:rFonts w:ascii="Arial" w:hAnsi="Arial" w:cs="Arial"/>
+        </w:rPr>
+        <w:t xml:space="preserve"> at the same time. </w:t>
+      </w:r>
+      <w:r>
+        <w:rPr>
+          <w:rFonts w:ascii="Arial" w:hAnsi="Arial" w:cs="Arial"/>
+        </w:rPr>
+        <w:t xml:space="preserve"> </w:t>
+      </w:r>
+      <w:r>
+        <w:rPr>
+          <w:rFonts w:ascii="Arial" w:hAnsi="Arial" w:cs="Arial"/>
+        </w:rPr>
+        <w:t>If</w:t>
+      </w:r>
+      <w:r>
+        <w:rPr>
+          <w:rFonts w:ascii="Arial" w:hAnsi="Arial" w:cs="Arial"/>
+        </w:rPr>
+        <w:t xml:space="preserve"> the</w:t>
       </w:r>
       <w:r>
         <w:rPr>
@@ -1482,36 +1672,49 @@
         <w:rPr>
           <w:rFonts w:ascii="Arial" w:hAnsi="Arial" w:cs="Arial"/>
         </w:rPr>
-        <w:t>, instead of the left. In the case above, 4 would not be able to pick up the right fork and 3 would be able to pick up their right fork instead, thus correcting the deadlock.</w:t>
-      </w:r>
+        <w:t>, instead of the left</w:t>
+      </w:r>
+      <w:r>
+        <w:rPr>
+          <w:rFonts w:ascii="Arial" w:hAnsi="Arial" w:cs="Arial"/>
+        </w:rPr>
+        <w:t xml:space="preserve"> the problem of deadlock is resolved. Having the last philosopher wait for the right fork first breaks the circular dependency.</w:t>
+      </w:r>
+    </w:p>
+    <w:p>
+      <w:pPr>
+        <w:rPr>
+          <w:rFonts w:ascii="Arial" w:hAnsi="Arial" w:cs="Arial"/>
+        </w:rPr>
+      </w:pPr>
+    </w:p>
+    <w:p>
+      <w:pPr>
+        <w:rPr>
+          <w:rFonts w:ascii="Arial" w:hAnsi="Arial" w:cs="Arial"/>
+        </w:rPr>
+      </w:pPr>
+    </w:p>
+    <w:p>
+      <w:pPr>
+        <w:rPr>
+          <w:rFonts w:ascii="Arial" w:hAnsi="Arial" w:cs="Arial"/>
+        </w:rPr>
+      </w:pPr>
       <w:bookmarkStart w:id="0" w:name="_GoBack"/>
+      <w:r>
+        <w:rPr>
+          <w:rFonts w:ascii="Arial" w:hAnsi="Arial" w:cs="Arial"/>
+          <w:b/>
+        </w:rPr>
+        <w:t>Sources</w:t>
+      </w:r>
       <w:bookmarkEnd w:id="0"/>
-    </w:p>
-    <w:p>
-      <w:pPr>
-        <w:rPr>
-          <w:rFonts w:ascii="Arial" w:hAnsi="Arial" w:cs="Arial"/>
-        </w:rPr>
-      </w:pPr>
-    </w:p>
-    <w:p>
-      <w:pPr>
-        <w:rPr>
-          <w:rFonts w:ascii="Arial" w:hAnsi="Arial" w:cs="Arial"/>
-        </w:rPr>
-      </w:pPr>
-    </w:p>
-    <w:p>
-      <w:pPr>
-        <w:rPr>
-          <w:rFonts w:ascii="Arial" w:hAnsi="Arial" w:cs="Arial"/>
-        </w:rPr>
-      </w:pPr>
-      <w:r>
-        <w:rPr>
-          <w:rFonts w:ascii="Arial" w:hAnsi="Arial" w:cs="Arial"/>
-        </w:rPr>
-        <w:t>Sources:</w:t>
+      <w:r>
+        <w:rPr>
+          <w:rFonts w:ascii="Arial" w:hAnsi="Arial" w:cs="Arial"/>
+        </w:rPr>
+        <w:t>:</w:t>
       </w:r>
     </w:p>
     <w:p>
@@ -1524,6 +1727,7 @@
       <w:r>
         <w:rPr>
           <w:rFonts w:ascii="Arial" w:hAnsi="Arial" w:cs="Arial"/>
+          <w:b/>
         </w:rPr>
         <w:t>Makefile</w:t>
       </w:r>
@@ -1539,13 +1743,31 @@
       <w:pPr>
         <w:rPr>
           <w:rFonts w:ascii="Arial" w:hAnsi="Arial" w:cs="Arial"/>
-        </w:rPr>
-      </w:pPr>
-      <w:r>
-        <w:rPr>
-          <w:rFonts w:ascii="Arial" w:hAnsi="Arial" w:cs="Arial"/>
-        </w:rPr>
-        <w:t>Insight Into Semaphores:</w:t>
+          <w:b/>
+        </w:rPr>
+      </w:pPr>
+      <w:r>
+        <w:rPr>
+          <w:rFonts w:ascii="Arial" w:hAnsi="Arial" w:cs="Arial"/>
+          <w:b/>
+        </w:rPr>
+        <w:t xml:space="preserve">Insight </w:t>
+      </w:r>
+      <w:proofErr w:type="gramStart"/>
+      <w:r>
+        <w:rPr>
+          <w:rFonts w:ascii="Arial" w:hAnsi="Arial" w:cs="Arial"/>
+          <w:b/>
+        </w:rPr>
+        <w:t>Into</w:t>
+      </w:r>
+      <w:proofErr w:type="gramEnd"/>
+      <w:r>
+        <w:rPr>
+          <w:rFonts w:ascii="Arial" w:hAnsi="Arial" w:cs="Arial"/>
+          <w:b/>
+        </w:rPr>
+        <w:t xml:space="preserve"> Semaphores:</w:t>
       </w:r>
     </w:p>
     <w:p>
@@ -1593,7 +1815,7 @@
       </w:r>
     </w:p>
     <w:sectPr>
-      <w:headerReference w:type="default" r:id="rId10"/>
+      <w:headerReference w:type="default" r:id="rId12"/>
       <w:pgSz w:w="12240" w:h="15840"/>
       <w:pgMar w:top="720" w:right="720" w:bottom="720" w:left="720" w:header="144" w:footer="720" w:gutter="0"/>
       <w:cols w:space="720"/>
@@ -2096,7 +2318,7 @@
       </w:pPr>
     </w:pPrDefault>
   </w:docDefaults>
-  <w:latentStyles w:defLockedState="0" w:defUIPriority="99" w:defSemiHidden="0" w:defUnhideWhenUsed="0" w:defQFormat="0" w:count="375">
+  <w:latentStyles w:defLockedState="0" w:defUIPriority="99" w:defSemiHidden="0" w:defUnhideWhenUsed="0" w:defQFormat="0" w:count="376">
     <w:lsdException w:name="Normal" w:uiPriority="0" w:qFormat="1"/>
     <w:lsdException w:name="heading 1" w:uiPriority="9" w:qFormat="1"/>
     <w:lsdException w:name="heading 2" w:semiHidden="1" w:uiPriority="9" w:unhideWhenUsed="1" w:qFormat="1"/>
@@ -2202,7 +2424,6 @@
     <w:lsdException w:name="HTML Sample" w:semiHidden="1" w:unhideWhenUsed="1"/>
     <w:lsdException w:name="HTML Typewriter" w:semiHidden="1" w:unhideWhenUsed="1"/>
     <w:lsdException w:name="HTML Variable" w:semiHidden="1" w:unhideWhenUsed="1"/>
-    <w:lsdException w:name="Normal Table" w:semiHidden="1" w:unhideWhenUsed="1"/>
     <w:lsdException w:name="annotation subject" w:semiHidden="1" w:unhideWhenUsed="1"/>
     <w:lsdException w:name="No List" w:semiHidden="1" w:unhideWhenUsed="1"/>
     <w:lsdException w:name="Outline List 1" w:semiHidden="1" w:unhideWhenUsed="1"/>
@@ -2249,10 +2470,8 @@
     <w:lsdException w:name="Table Subtle 2" w:semiHidden="1" w:unhideWhenUsed="1"/>
     <w:lsdException w:name="Table Web 1" w:semiHidden="1" w:unhideWhenUsed="1"/>
     <w:lsdException w:name="Table Web 2" w:semiHidden="1" w:unhideWhenUsed="1"/>
-    <w:lsdException w:name="Table Web 3" w:semiHidden="1" w:unhideWhenUsed="1"/>
     <w:lsdException w:name="Balloon Text" w:semiHidden="1" w:unhideWhenUsed="1"/>
     <w:lsdException w:name="Table Grid" w:uiPriority="39"/>
-    <w:lsdException w:name="Table Theme" w:semiHidden="1" w:unhideWhenUsed="1"/>
     <w:lsdException w:name="Placeholder Text" w:semiHidden="1"/>
     <w:lsdException w:name="No Spacing" w:uiPriority="1" w:qFormat="1"/>
     <w:lsdException w:name="Light Shading" w:uiPriority="60"/>
@@ -2472,6 +2691,7 @@
     <w:lsdException w:name="Smart Hyperlink" w:semiHidden="1" w:unhideWhenUsed="1"/>
     <w:lsdException w:name="Hashtag" w:semiHidden="1" w:unhideWhenUsed="1"/>
     <w:lsdException w:name="Unresolved Mention" w:semiHidden="1" w:unhideWhenUsed="1"/>
+    <w:lsdException w:name="Smart Link" w:semiHidden="1" w:unhideWhenUsed="1"/>
   </w:latentStyles>
   <w:style w:type="paragraph" w:default="1" w:styleId="Normal">
     <w:name w:val="Normal"/>
@@ -2891,7 +3111,6 @@
     <w:basedOn w:val="Normal"/>
     <w:next w:val="Normal"/>
     <w:uiPriority w:val="35"/>
-    <w:semiHidden/>
     <w:unhideWhenUsed/>
     <w:qFormat/>
     <w:rsid w:val="006C34D0"/>
@@ -3460,7 +3679,7 @@
 </file>
 
 <file path=customXml/itemProps1.xml><?xml version="1.0" encoding="utf-8"?>
-<ds:datastoreItem xmlns:ds="http://schemas.openxmlformats.org/officeDocument/2006/customXml" ds:itemID="{1321A662-D67C-47CE-B84D-33605916EB11}">
+<ds:datastoreItem xmlns:ds="http://schemas.openxmlformats.org/officeDocument/2006/customXml" ds:itemID="{BC8B4917-ECD0-47DD-ABB1-2EC1A471A75E}">
   <ds:schemaRefs>
     <ds:schemaRef ds:uri="http://schemas.openxmlformats.org/officeDocument/2006/bibliography"/>
   </ds:schemaRefs>

</xml_diff>